<commit_message>
removing unnecessary usage of flask (will be back i the future)
</commit_message>
<xml_diff>
--- a/Drawing/Cyber_Proj_Ohad_Bekhor.docx
+++ b/Drawing/Cyber_Proj_Ohad_Bekhor.docx
@@ -1,12 +1,12 @@
 
 <file path=word/document.xml><?xml version="1.0" encoding="utf-8"?>
-<w:document xmlns:wpc="http://schemas.microsoft.com/office/word/2010/wordprocessingCanvas" xmlns:cx="http://schemas.microsoft.com/office/drawing/2014/chartex" xmlns:cx1="http://schemas.microsoft.com/office/drawing/2015/9/8/chartex" xmlns:cx2="http://schemas.microsoft.com/office/drawing/2015/10/21/chartex" xmlns:cx3="http://schemas.microsoft.com/office/drawing/2016/5/9/chartex" xmlns:cx4="http://schemas.microsoft.com/office/drawing/2016/5/10/chartex" xmlns:cx5="http://schemas.microsoft.com/office/drawing/2016/5/11/chartex" xmlns:cx6="http://schemas.microsoft.com/office/drawing/2016/5/12/chartex" xmlns:cx7="http://schemas.microsoft.com/office/drawing/2016/5/13/chartex" xmlns:cx8="http://schemas.microsoft.com/office/drawing/2016/5/14/chartex" xmlns:mc="http://schemas.openxmlformats.org/markup-compatibility/2006" xmlns:aink="http://schemas.microsoft.com/office/drawing/2016/ink" xmlns:am3d="http://schemas.microsoft.com/office/drawing/2017/model3d" xmlns:o="urn:schemas-microsoft-com:office:office" xmlns:r="http://schemas.openxmlformats.org/officeDocument/2006/relationships" xmlns:m="http://schemas.openxmlformats.org/officeDocument/2006/math" xmlns:v="urn:schemas-microsoft-com:vml" xmlns:wp14="http://schemas.microsoft.com/office/word/2010/wordprocessingDrawing" xmlns:wp="http://schemas.openxmlformats.org/drawingml/2006/wordprocessingDrawing" xmlns:w10="urn:schemas-microsoft-com:office:word" xmlns:w="http://schemas.openxmlformats.org/wordprocessingml/2006/main" xmlns:w14="http://schemas.microsoft.com/office/word/2010/wordml" xmlns:w15="http://schemas.microsoft.com/office/word/2012/wordml" xmlns:w16cex="http://schemas.microsoft.com/office/word/2018/wordml/cex" xmlns:w16cid="http://schemas.microsoft.com/office/word/2016/wordml/cid" xmlns:w16="http://schemas.microsoft.com/office/word/2018/wordml" xmlns:w16sdtdh="http://schemas.microsoft.com/office/word/2020/wordml/sdtdatahash" xmlns:w16se="http://schemas.microsoft.com/office/word/2015/wordml/symex" xmlns:wpg="http://schemas.microsoft.com/office/word/2010/wordprocessingGroup" xmlns:wpi="http://schemas.microsoft.com/office/word/2010/wordprocessingInk" xmlns:wne="http://schemas.microsoft.com/office/word/2006/wordml" xmlns:wps="http://schemas.microsoft.com/office/word/2010/wordprocessingShape" mc:Ignorable="w14 w15 w16se w16cid w16 w16cex w16sdtdh wp14">
+<w:document xmlns:wpc="http://schemas.microsoft.com/office/word/2010/wordprocessingCanvas" xmlns:cx="http://schemas.microsoft.com/office/drawing/2014/chartex" xmlns:cx1="http://schemas.microsoft.com/office/drawing/2015/9/8/chartex" xmlns:cx2="http://schemas.microsoft.com/office/drawing/2015/10/21/chartex" xmlns:cx3="http://schemas.microsoft.com/office/drawing/2016/5/9/chartex" xmlns:cx4="http://schemas.microsoft.com/office/drawing/2016/5/10/chartex" xmlns:cx5="http://schemas.microsoft.com/office/drawing/2016/5/11/chartex" xmlns:cx6="http://schemas.microsoft.com/office/drawing/2016/5/12/chartex" xmlns:cx7="http://schemas.microsoft.com/office/drawing/2016/5/13/chartex" xmlns:cx8="http://schemas.microsoft.com/office/drawing/2016/5/14/chartex" xmlns:mc="http://schemas.openxmlformats.org/markup-compatibility/2006" xmlns:aink="http://schemas.microsoft.com/office/drawing/2016/ink" xmlns:am3d="http://schemas.microsoft.com/office/drawing/2017/model3d" xmlns:o="urn:schemas-microsoft-com:office:office" xmlns:oel="http://schemas.microsoft.com/office/2019/extlst" xmlns:r="http://schemas.openxmlformats.org/officeDocument/2006/relationships" xmlns:m="http://schemas.openxmlformats.org/officeDocument/2006/math" xmlns:v="urn:schemas-microsoft-com:vml" xmlns:wp14="http://schemas.microsoft.com/office/word/2010/wordprocessingDrawing" xmlns:wp="http://schemas.openxmlformats.org/drawingml/2006/wordprocessingDrawing" xmlns:w10="urn:schemas-microsoft-com:office:word" xmlns:w="http://schemas.openxmlformats.org/wordprocessingml/2006/main" xmlns:w14="http://schemas.microsoft.com/office/word/2010/wordml" xmlns:w15="http://schemas.microsoft.com/office/word/2012/wordml" xmlns:w16cex="http://schemas.microsoft.com/office/word/2018/wordml/cex" xmlns:w16cid="http://schemas.microsoft.com/office/word/2016/wordml/cid" xmlns:w16="http://schemas.microsoft.com/office/word/2018/wordml" xmlns:w16du="http://schemas.microsoft.com/office/word/2023/wordml/word16du" xmlns:w16sdtdh="http://schemas.microsoft.com/office/word/2020/wordml/sdtdatahash" xmlns:w16sdtfl="http://schemas.microsoft.com/office/word/2024/wordml/sdtformatlock" xmlns:w16se="http://schemas.microsoft.com/office/word/2015/wordml/symex" xmlns:wpg="http://schemas.microsoft.com/office/word/2010/wordprocessingGroup" xmlns:wpi="http://schemas.microsoft.com/office/word/2010/wordprocessingInk" xmlns:wne="http://schemas.microsoft.com/office/word/2006/wordml" xmlns:wps="http://schemas.microsoft.com/office/word/2010/wordprocessingShape" mc:Ignorable="w14 w15 w16se w16cid w16 w16cex w16sdtdh w16sdtfl w16du wp14">
   <w:body>
     <w:p>
       <w:pPr>
         <w:bidi/>
         <w:rPr>
-          <w:rFonts w:ascii="Arial" w:hAnsi="Arial" w:hint="cs"/>
+          <w:rFonts w:ascii="Arial" w:hAnsi="Arial"/>
           <w:sz w:val="32"/>
           <w:szCs w:val="32"/>
           <w:lang w:bidi="he-IL"/>
@@ -1203,7 +1203,7 @@
     </w:p>
     <w:p>
       <w:pPr>
-        <w:pStyle w:val="TOCHeading"/>
+        <w:pStyle w:val="ad"/>
         <w:bidi w:val="0"/>
       </w:pPr>
       <w:r>
@@ -1244,7 +1244,7 @@
     <w:p/>
     <w:p>
       <w:pPr>
-        <w:pStyle w:val="Heading1"/>
+        <w:pStyle w:val="1"/>
       </w:pPr>
       <w:bookmarkStart w:id="1" w:name="_Toc209893722"/>
       <w:r>
@@ -1256,6 +1256,7 @@
     </w:p>
     <w:p>
       <w:pPr>
+        <w:spacing w:before="240"/>
         <w:ind w:left="288"/>
         <w:jc w:val="both"/>
         <w:rPr>
@@ -1517,7 +1518,7 @@
     </w:p>
     <w:p>
       <w:pPr>
-        <w:pStyle w:val="Heading2"/>
+        <w:pStyle w:val="2"/>
         <w:jc w:val="both"/>
         <w:rPr>
           <w:rtl/>
@@ -1801,6 +1802,49 @@
     </w:p>
     <w:p>
       <w:pPr>
+        <w:numPr>
+          <w:ilvl w:val="0"/>
+          <w:numId w:val="39"/>
+        </w:numPr>
+        <w:rPr>
+          <w:rFonts w:ascii="David" w:hAnsi="David" w:cs="David"/>
+          <w:lang w:bidi="he-IL"/>
+        </w:rPr>
+      </w:pPr>
+      <w:r>
+        <w:rPr>
+          <w:rFonts w:ascii="David" w:hAnsi="David" w:cs="David"/>
+          <w:b/>
+          <w:bCs/>
+          <w:u w:val="single"/>
+          <w:lang w:bidi="he-IL"/>
+        </w:rPr>
+        <w:t xml:space="preserve">Web Application </w:t>
+      </w:r>
+      <w:r>
+        <w:rPr>
+          <w:rFonts w:ascii="David" w:hAnsi="David" w:cs="David"/>
+          <w:lang w:bidi="he-IL"/>
+        </w:rPr>
+        <w:t xml:space="preserve">– All the features that are available in the Graphical User Interface, will have web version as well for making the product easier to access if people don’t want to install the software and access their files from their mobile device so it </w:t>
+      </w:r>
+      <w:r>
+        <w:rPr>
+          <w:rFonts w:ascii="David" w:hAnsi="David" w:cs="David"/>
+          <w:lang w:bidi="he-IL"/>
+        </w:rPr>
+        <w:t>makes</w:t>
+      </w:r>
+      <w:r>
+        <w:rPr>
+          <w:rFonts w:ascii="David" w:hAnsi="David" w:cs="David"/>
+          <w:lang w:bidi="he-IL"/>
+        </w:rPr>
+        <w:t xml:space="preserve"> the final product Universal for any device.</w:t>
+      </w:r>
+    </w:p>
+    <w:p>
+      <w:pPr>
         <w:jc w:val="both"/>
         <w:rPr>
           <w:rFonts w:ascii="David" w:hAnsi="David" w:cs="David"/>
@@ -1872,6 +1916,7 @@
           <w:rFonts w:ascii="David" w:hAnsi="David" w:cs="David"/>
           <w:lang w:bidi="he-IL"/>
         </w:rPr>
+        <w:lastRenderedPageBreak/>
         <w:t>But nothing will not work as expected if I don’t have good time management, I should</w:t>
       </w:r>
       <w:r>
@@ -1916,7 +1961,7 @@
     </w:p>
     <w:p>
       <w:pPr>
-        <w:pStyle w:val="Heading2"/>
+        <w:pStyle w:val="2"/>
       </w:pPr>
       <w:bookmarkStart w:id="4" w:name="_Toc186985899"/>
       <w:bookmarkStart w:id="5" w:name="_Toc209893724"/>
@@ -1945,7 +1990,7 @@
     </w:p>
     <w:p>
       <w:pPr>
-        <w:pStyle w:val="Heading2"/>
+        <w:pStyle w:val="2"/>
       </w:pPr>
       <w:bookmarkStart w:id="6" w:name="_Toc186985900"/>
       <w:bookmarkStart w:id="7" w:name="_Toc209893725"/>
@@ -1974,7 +2019,7 @@
     </w:p>
     <w:p>
       <w:pPr>
-        <w:pStyle w:val="Heading2"/>
+        <w:pStyle w:val="2"/>
       </w:pPr>
       <w:bookmarkStart w:id="8" w:name="_Toc186985901"/>
       <w:bookmarkStart w:id="9" w:name="_Toc209893726"/>
@@ -2184,7 +2229,7 @@
     </w:p>
     <w:p>
       <w:pPr>
-        <w:pStyle w:val="Heading2"/>
+        <w:pStyle w:val="2"/>
       </w:pPr>
       <w:bookmarkStart w:id="10" w:name="_Toc186985902"/>
       <w:bookmarkStart w:id="11" w:name="_Toc209893727"/>
@@ -2324,7 +2369,7 @@
     </w:p>
     <w:p>
       <w:pPr>
-        <w:pStyle w:val="Heading3"/>
+        <w:pStyle w:val="3"/>
         <w:jc w:val="both"/>
       </w:pPr>
       <w:bookmarkStart w:id="12" w:name="_Toc186985903"/>
@@ -2338,7 +2383,7 @@
     </w:p>
     <w:p>
       <w:pPr>
-        <w:pStyle w:val="Heading4"/>
+        <w:pStyle w:val="4"/>
       </w:pPr>
       <w:r>
         <w:t xml:space="preserve">Use Case – </w:t>
@@ -2413,7 +2458,7 @@
     </w:p>
     <w:p>
       <w:pPr>
-        <w:pStyle w:val="Heading4"/>
+        <w:pStyle w:val="4"/>
       </w:pPr>
       <w:r>
         <w:t xml:space="preserve">Use Case – </w:t>
@@ -2438,7 +2483,7 @@
     </w:p>
     <w:p>
       <w:pPr>
-        <w:pStyle w:val="Heading4"/>
+        <w:pStyle w:val="4"/>
       </w:pPr>
       <w:r>
         <w:lastRenderedPageBreak/>
@@ -2447,7 +2492,7 @@
     </w:p>
     <w:p>
       <w:pPr>
-        <w:pStyle w:val="Heading4"/>
+        <w:pStyle w:val="4"/>
         <w:numPr>
           <w:ilvl w:val="0"/>
           <w:numId w:val="0"/>
@@ -2516,7 +2561,7 @@
     </w:p>
     <w:p>
       <w:pPr>
-        <w:pStyle w:val="Heading4"/>
+        <w:pStyle w:val="4"/>
       </w:pPr>
       <w:r>
         <w:t>Sequence diagram – 2nd…</w:t>
@@ -2529,7 +2574,7 @@
     </w:p>
     <w:p>
       <w:pPr>
-        <w:pStyle w:val="Heading3"/>
+        <w:pStyle w:val="3"/>
         <w:jc w:val="both"/>
       </w:pPr>
       <w:bookmarkStart w:id="14" w:name="_Toc186985904"/>
@@ -2603,7 +2648,7 @@
     </w:p>
     <w:p>
       <w:pPr>
-        <w:pStyle w:val="Heading3"/>
+        <w:pStyle w:val="3"/>
         <w:jc w:val="both"/>
       </w:pPr>
       <w:bookmarkStart w:id="16" w:name="_Toc186985905"/>
@@ -2685,7 +2730,7 @@
     <w:p/>
     <w:p>
       <w:pPr>
-        <w:pStyle w:val="Heading3"/>
+        <w:pStyle w:val="3"/>
         <w:jc w:val="both"/>
       </w:pPr>
       <w:r>
@@ -2699,7 +2744,7 @@
     </w:p>
     <w:p>
       <w:pPr>
-        <w:pStyle w:val="Heading3"/>
+        <w:pStyle w:val="3"/>
         <w:jc w:val="both"/>
       </w:pPr>
       <w:bookmarkStart w:id="18" w:name="_Toc186985906"/>
@@ -2775,7 +2820,7 @@
     </w:p>
     <w:p>
       <w:pPr>
-        <w:pStyle w:val="Heading2"/>
+        <w:pStyle w:val="2"/>
         <w:ind w:left="578" w:hanging="289"/>
       </w:pPr>
       <w:bookmarkStart w:id="20" w:name="_Toc186985907"/>
@@ -2793,7 +2838,7 @@
     </w:p>
     <w:p>
       <w:pPr>
-        <w:pStyle w:val="Heading3"/>
+        <w:pStyle w:val="3"/>
         <w:jc w:val="both"/>
       </w:pPr>
       <w:bookmarkStart w:id="22" w:name="_Toc209893734"/>
@@ -2868,7 +2913,7 @@
     </w:p>
     <w:p>
       <w:pPr>
-        <w:pStyle w:val="Heading2"/>
+        <w:pStyle w:val="2"/>
         <w:ind w:left="578" w:hanging="289"/>
       </w:pPr>
       <w:bookmarkStart w:id="23" w:name="_Toc209893735"/>
@@ -2884,7 +2929,7 @@
     </w:p>
     <w:p>
       <w:pPr>
-        <w:pStyle w:val="Heading2"/>
+        <w:pStyle w:val="2"/>
         <w:ind w:left="578" w:hanging="289"/>
       </w:pPr>
       <w:bookmarkStart w:id="24" w:name="_Toc209893736"/>
@@ -2900,7 +2945,7 @@
     </w:p>
     <w:p>
       <w:pPr>
-        <w:pStyle w:val="Heading3"/>
+        <w:pStyle w:val="3"/>
         <w:jc w:val="both"/>
       </w:pPr>
       <w:bookmarkStart w:id="25" w:name="_Toc186985910"/>
@@ -2918,7 +2963,7 @@
     </w:p>
     <w:p>
       <w:pPr>
-        <w:pStyle w:val="Heading3"/>
+        <w:pStyle w:val="3"/>
         <w:jc w:val="both"/>
       </w:pPr>
       <w:bookmarkStart w:id="27" w:name="_Toc186985911"/>
@@ -2936,7 +2981,7 @@
     </w:p>
     <w:p>
       <w:pPr>
-        <w:pStyle w:val="Heading1"/>
+        <w:pStyle w:val="1"/>
         <w:ind w:left="431" w:hanging="142"/>
       </w:pPr>
       <w:bookmarkStart w:id="29" w:name="_Toc186985912"/>
@@ -2964,7 +3009,7 @@
 </file>
 
 <file path=word/endnotes.xml><?xml version="1.0" encoding="utf-8"?>
-<w:endnotes xmlns:wpc="http://schemas.microsoft.com/office/word/2010/wordprocessingCanvas" xmlns:cx="http://schemas.microsoft.com/office/drawing/2014/chartex" xmlns:cx1="http://schemas.microsoft.com/office/drawing/2015/9/8/chartex" xmlns:cx2="http://schemas.microsoft.com/office/drawing/2015/10/21/chartex" xmlns:cx3="http://schemas.microsoft.com/office/drawing/2016/5/9/chartex" xmlns:cx4="http://schemas.microsoft.com/office/drawing/2016/5/10/chartex" xmlns:cx5="http://schemas.microsoft.com/office/drawing/2016/5/11/chartex" xmlns:cx6="http://schemas.microsoft.com/office/drawing/2016/5/12/chartex" xmlns:cx7="http://schemas.microsoft.com/office/drawing/2016/5/13/chartex" xmlns:cx8="http://schemas.microsoft.com/office/drawing/2016/5/14/chartex" xmlns:mc="http://schemas.openxmlformats.org/markup-compatibility/2006" xmlns:aink="http://schemas.microsoft.com/office/drawing/2016/ink" xmlns:am3d="http://schemas.microsoft.com/office/drawing/2017/model3d" xmlns:o="urn:schemas-microsoft-com:office:office" xmlns:r="http://schemas.openxmlformats.org/officeDocument/2006/relationships" xmlns:m="http://schemas.openxmlformats.org/officeDocument/2006/math" xmlns:v="urn:schemas-microsoft-com:vml" xmlns:wp14="http://schemas.microsoft.com/office/word/2010/wordprocessingDrawing" xmlns:wp="http://schemas.openxmlformats.org/drawingml/2006/wordprocessingDrawing" xmlns:w10="urn:schemas-microsoft-com:office:word" xmlns:w="http://schemas.openxmlformats.org/wordprocessingml/2006/main" xmlns:w14="http://schemas.microsoft.com/office/word/2010/wordml" xmlns:w15="http://schemas.microsoft.com/office/word/2012/wordml" xmlns:w16cex="http://schemas.microsoft.com/office/word/2018/wordml/cex" xmlns:w16cid="http://schemas.microsoft.com/office/word/2016/wordml/cid" xmlns:w16="http://schemas.microsoft.com/office/word/2018/wordml" xmlns:w16sdtdh="http://schemas.microsoft.com/office/word/2020/wordml/sdtdatahash" xmlns:w16se="http://schemas.microsoft.com/office/word/2015/wordml/symex" xmlns:wpg="http://schemas.microsoft.com/office/word/2010/wordprocessingGroup" xmlns:wpi="http://schemas.microsoft.com/office/word/2010/wordprocessingInk" xmlns:wne="http://schemas.microsoft.com/office/word/2006/wordml" xmlns:wps="http://schemas.microsoft.com/office/word/2010/wordprocessingShape" mc:Ignorable="w14 w15 w16se w16cid w16 w16cex w16sdtdh wp14">
+<w:endnotes xmlns:wpc="http://schemas.microsoft.com/office/word/2010/wordprocessingCanvas" xmlns:cx="http://schemas.microsoft.com/office/drawing/2014/chartex" xmlns:cx1="http://schemas.microsoft.com/office/drawing/2015/9/8/chartex" xmlns:cx2="http://schemas.microsoft.com/office/drawing/2015/10/21/chartex" xmlns:cx3="http://schemas.microsoft.com/office/drawing/2016/5/9/chartex" xmlns:cx4="http://schemas.microsoft.com/office/drawing/2016/5/10/chartex" xmlns:cx5="http://schemas.microsoft.com/office/drawing/2016/5/11/chartex" xmlns:cx6="http://schemas.microsoft.com/office/drawing/2016/5/12/chartex" xmlns:cx7="http://schemas.microsoft.com/office/drawing/2016/5/13/chartex" xmlns:cx8="http://schemas.microsoft.com/office/drawing/2016/5/14/chartex" xmlns:mc="http://schemas.openxmlformats.org/markup-compatibility/2006" xmlns:aink="http://schemas.microsoft.com/office/drawing/2016/ink" xmlns:am3d="http://schemas.microsoft.com/office/drawing/2017/model3d" xmlns:o="urn:schemas-microsoft-com:office:office" xmlns:oel="http://schemas.microsoft.com/office/2019/extlst" xmlns:r="http://schemas.openxmlformats.org/officeDocument/2006/relationships" xmlns:m="http://schemas.openxmlformats.org/officeDocument/2006/math" xmlns:v="urn:schemas-microsoft-com:vml" xmlns:wp14="http://schemas.microsoft.com/office/word/2010/wordprocessingDrawing" xmlns:wp="http://schemas.openxmlformats.org/drawingml/2006/wordprocessingDrawing" xmlns:w10="urn:schemas-microsoft-com:office:word" xmlns:w="http://schemas.openxmlformats.org/wordprocessingml/2006/main" xmlns:w14="http://schemas.microsoft.com/office/word/2010/wordml" xmlns:w15="http://schemas.microsoft.com/office/word/2012/wordml" xmlns:w16cex="http://schemas.microsoft.com/office/word/2018/wordml/cex" xmlns:w16cid="http://schemas.microsoft.com/office/word/2016/wordml/cid" xmlns:w16="http://schemas.microsoft.com/office/word/2018/wordml" xmlns:w16du="http://schemas.microsoft.com/office/word/2023/wordml/word16du" xmlns:w16sdtdh="http://schemas.microsoft.com/office/word/2020/wordml/sdtdatahash" xmlns:w16sdtfl="http://schemas.microsoft.com/office/word/2024/wordml/sdtformatlock" xmlns:w16se="http://schemas.microsoft.com/office/word/2015/wordml/symex" xmlns:wpg="http://schemas.microsoft.com/office/word/2010/wordprocessingGroup" xmlns:wpi="http://schemas.microsoft.com/office/word/2010/wordprocessingInk" xmlns:wne="http://schemas.microsoft.com/office/word/2006/wordml" xmlns:wps="http://schemas.microsoft.com/office/word/2010/wordprocessingShape" mc:Ignorable="w14 w15 w16se w16cid w16 w16cex w16sdtdh w16sdtfl w16du wp14">
   <w:endnote w:type="separator" w:id="-1">
     <w:p>
       <w:pPr>
@@ -2989,10 +3034,10 @@
 </file>
 
 <file path=word/footer1.xml><?xml version="1.0" encoding="utf-8"?>
-<w:ftr xmlns:wpc="http://schemas.microsoft.com/office/word/2010/wordprocessingCanvas" xmlns:cx="http://schemas.microsoft.com/office/drawing/2014/chartex" xmlns:cx1="http://schemas.microsoft.com/office/drawing/2015/9/8/chartex" xmlns:cx2="http://schemas.microsoft.com/office/drawing/2015/10/21/chartex" xmlns:cx3="http://schemas.microsoft.com/office/drawing/2016/5/9/chartex" xmlns:cx4="http://schemas.microsoft.com/office/drawing/2016/5/10/chartex" xmlns:cx5="http://schemas.microsoft.com/office/drawing/2016/5/11/chartex" xmlns:cx6="http://schemas.microsoft.com/office/drawing/2016/5/12/chartex" xmlns:cx7="http://schemas.microsoft.com/office/drawing/2016/5/13/chartex" xmlns:cx8="http://schemas.microsoft.com/office/drawing/2016/5/14/chartex" xmlns:mc="http://schemas.openxmlformats.org/markup-compatibility/2006" xmlns:aink="http://schemas.microsoft.com/office/drawing/2016/ink" xmlns:am3d="http://schemas.microsoft.com/office/drawing/2017/model3d" xmlns:o="urn:schemas-microsoft-com:office:office" xmlns:r="http://schemas.openxmlformats.org/officeDocument/2006/relationships" xmlns:m="http://schemas.openxmlformats.org/officeDocument/2006/math" xmlns:v="urn:schemas-microsoft-com:vml" xmlns:wp14="http://schemas.microsoft.com/office/word/2010/wordprocessingDrawing" xmlns:wp="http://schemas.openxmlformats.org/drawingml/2006/wordprocessingDrawing" xmlns:w10="urn:schemas-microsoft-com:office:word" xmlns:w="http://schemas.openxmlformats.org/wordprocessingml/2006/main" xmlns:w14="http://schemas.microsoft.com/office/word/2010/wordml" xmlns:w15="http://schemas.microsoft.com/office/word/2012/wordml" xmlns:w16cex="http://schemas.microsoft.com/office/word/2018/wordml/cex" xmlns:w16cid="http://schemas.microsoft.com/office/word/2016/wordml/cid" xmlns:w16="http://schemas.microsoft.com/office/word/2018/wordml" xmlns:w16sdtdh="http://schemas.microsoft.com/office/word/2020/wordml/sdtdatahash" xmlns:w16se="http://schemas.microsoft.com/office/word/2015/wordml/symex" xmlns:wpg="http://schemas.microsoft.com/office/word/2010/wordprocessingGroup" xmlns:wpi="http://schemas.microsoft.com/office/word/2010/wordprocessingInk" xmlns:wne="http://schemas.microsoft.com/office/word/2006/wordml" xmlns:wps="http://schemas.microsoft.com/office/word/2010/wordprocessingShape" mc:Ignorable="w14 w15 w16se w16cid w16 w16cex w16sdtdh wp14">
+<w:ftr xmlns:wpc="http://schemas.microsoft.com/office/word/2010/wordprocessingCanvas" xmlns:cx="http://schemas.microsoft.com/office/drawing/2014/chartex" xmlns:cx1="http://schemas.microsoft.com/office/drawing/2015/9/8/chartex" xmlns:cx2="http://schemas.microsoft.com/office/drawing/2015/10/21/chartex" xmlns:cx3="http://schemas.microsoft.com/office/drawing/2016/5/9/chartex" xmlns:cx4="http://schemas.microsoft.com/office/drawing/2016/5/10/chartex" xmlns:cx5="http://schemas.microsoft.com/office/drawing/2016/5/11/chartex" xmlns:cx6="http://schemas.microsoft.com/office/drawing/2016/5/12/chartex" xmlns:cx7="http://schemas.microsoft.com/office/drawing/2016/5/13/chartex" xmlns:cx8="http://schemas.microsoft.com/office/drawing/2016/5/14/chartex" xmlns:mc="http://schemas.openxmlformats.org/markup-compatibility/2006" xmlns:aink="http://schemas.microsoft.com/office/drawing/2016/ink" xmlns:am3d="http://schemas.microsoft.com/office/drawing/2017/model3d" xmlns:o="urn:schemas-microsoft-com:office:office" xmlns:oel="http://schemas.microsoft.com/office/2019/extlst" xmlns:r="http://schemas.openxmlformats.org/officeDocument/2006/relationships" xmlns:m="http://schemas.openxmlformats.org/officeDocument/2006/math" xmlns:v="urn:schemas-microsoft-com:vml" xmlns:wp14="http://schemas.microsoft.com/office/word/2010/wordprocessingDrawing" xmlns:wp="http://schemas.openxmlformats.org/drawingml/2006/wordprocessingDrawing" xmlns:w10="urn:schemas-microsoft-com:office:word" xmlns:w="http://schemas.openxmlformats.org/wordprocessingml/2006/main" xmlns:w14="http://schemas.microsoft.com/office/word/2010/wordml" xmlns:w15="http://schemas.microsoft.com/office/word/2012/wordml" xmlns:w16cex="http://schemas.microsoft.com/office/word/2018/wordml/cex" xmlns:w16cid="http://schemas.microsoft.com/office/word/2016/wordml/cid" xmlns:w16="http://schemas.microsoft.com/office/word/2018/wordml" xmlns:w16du="http://schemas.microsoft.com/office/word/2023/wordml/word16du" xmlns:w16sdtdh="http://schemas.microsoft.com/office/word/2020/wordml/sdtdatahash" xmlns:w16sdtfl="http://schemas.microsoft.com/office/word/2024/wordml/sdtformatlock" xmlns:w16se="http://schemas.microsoft.com/office/word/2015/wordml/symex" xmlns:wpg="http://schemas.microsoft.com/office/word/2010/wordprocessingGroup" xmlns:wpi="http://schemas.microsoft.com/office/word/2010/wordprocessingInk" xmlns:wne="http://schemas.microsoft.com/office/word/2006/wordml" xmlns:wps="http://schemas.microsoft.com/office/word/2010/wordprocessingShape" mc:Ignorable="w14 w15 w16se w16cid w16 w16cex w16sdtdh w16sdtfl w16du wp14">
   <w:p>
     <w:pPr>
-      <w:pStyle w:val="Footer"/>
+      <w:pStyle w:val="a4"/>
       <w:pBdr>
         <w:top w:val="single" w:sz="4" w:space="1" w:color="D9D9D9"/>
       </w:pBdr>
@@ -3034,7 +3079,7 @@
 </file>
 
 <file path=word/footnotes.xml><?xml version="1.0" encoding="utf-8"?>
-<w:footnotes xmlns:wpc="http://schemas.microsoft.com/office/word/2010/wordprocessingCanvas" xmlns:cx="http://schemas.microsoft.com/office/drawing/2014/chartex" xmlns:cx1="http://schemas.microsoft.com/office/drawing/2015/9/8/chartex" xmlns:cx2="http://schemas.microsoft.com/office/drawing/2015/10/21/chartex" xmlns:cx3="http://schemas.microsoft.com/office/drawing/2016/5/9/chartex" xmlns:cx4="http://schemas.microsoft.com/office/drawing/2016/5/10/chartex" xmlns:cx5="http://schemas.microsoft.com/office/drawing/2016/5/11/chartex" xmlns:cx6="http://schemas.microsoft.com/office/drawing/2016/5/12/chartex" xmlns:cx7="http://schemas.microsoft.com/office/drawing/2016/5/13/chartex" xmlns:cx8="http://schemas.microsoft.com/office/drawing/2016/5/14/chartex" xmlns:mc="http://schemas.openxmlformats.org/markup-compatibility/2006" xmlns:aink="http://schemas.microsoft.com/office/drawing/2016/ink" xmlns:am3d="http://schemas.microsoft.com/office/drawing/2017/model3d" xmlns:o="urn:schemas-microsoft-com:office:office" xmlns:r="http://schemas.openxmlformats.org/officeDocument/2006/relationships" xmlns:m="http://schemas.openxmlformats.org/officeDocument/2006/math" xmlns:v="urn:schemas-microsoft-com:vml" xmlns:wp14="http://schemas.microsoft.com/office/word/2010/wordprocessingDrawing" xmlns:wp="http://schemas.openxmlformats.org/drawingml/2006/wordprocessingDrawing" xmlns:w10="urn:schemas-microsoft-com:office:word" xmlns:w="http://schemas.openxmlformats.org/wordprocessingml/2006/main" xmlns:w14="http://schemas.microsoft.com/office/word/2010/wordml" xmlns:w15="http://schemas.microsoft.com/office/word/2012/wordml" xmlns:w16cex="http://schemas.microsoft.com/office/word/2018/wordml/cex" xmlns:w16cid="http://schemas.microsoft.com/office/word/2016/wordml/cid" xmlns:w16="http://schemas.microsoft.com/office/word/2018/wordml" xmlns:w16sdtdh="http://schemas.microsoft.com/office/word/2020/wordml/sdtdatahash" xmlns:w16se="http://schemas.microsoft.com/office/word/2015/wordml/symex" xmlns:wpg="http://schemas.microsoft.com/office/word/2010/wordprocessingGroup" xmlns:wpi="http://schemas.microsoft.com/office/word/2010/wordprocessingInk" xmlns:wne="http://schemas.microsoft.com/office/word/2006/wordml" xmlns:wps="http://schemas.microsoft.com/office/word/2010/wordprocessingShape" mc:Ignorable="w14 w15 w16se w16cid w16 w16cex w16sdtdh wp14">
+<w:footnotes xmlns:wpc="http://schemas.microsoft.com/office/word/2010/wordprocessingCanvas" xmlns:cx="http://schemas.microsoft.com/office/drawing/2014/chartex" xmlns:cx1="http://schemas.microsoft.com/office/drawing/2015/9/8/chartex" xmlns:cx2="http://schemas.microsoft.com/office/drawing/2015/10/21/chartex" xmlns:cx3="http://schemas.microsoft.com/office/drawing/2016/5/9/chartex" xmlns:cx4="http://schemas.microsoft.com/office/drawing/2016/5/10/chartex" xmlns:cx5="http://schemas.microsoft.com/office/drawing/2016/5/11/chartex" xmlns:cx6="http://schemas.microsoft.com/office/drawing/2016/5/12/chartex" xmlns:cx7="http://schemas.microsoft.com/office/drawing/2016/5/13/chartex" xmlns:cx8="http://schemas.microsoft.com/office/drawing/2016/5/14/chartex" xmlns:mc="http://schemas.openxmlformats.org/markup-compatibility/2006" xmlns:aink="http://schemas.microsoft.com/office/drawing/2016/ink" xmlns:am3d="http://schemas.microsoft.com/office/drawing/2017/model3d" xmlns:o="urn:schemas-microsoft-com:office:office" xmlns:oel="http://schemas.microsoft.com/office/2019/extlst" xmlns:r="http://schemas.openxmlformats.org/officeDocument/2006/relationships" xmlns:m="http://schemas.openxmlformats.org/officeDocument/2006/math" xmlns:v="urn:schemas-microsoft-com:vml" xmlns:wp14="http://schemas.microsoft.com/office/word/2010/wordprocessingDrawing" xmlns:wp="http://schemas.openxmlformats.org/drawingml/2006/wordprocessingDrawing" xmlns:w10="urn:schemas-microsoft-com:office:word" xmlns:w="http://schemas.openxmlformats.org/wordprocessingml/2006/main" xmlns:w14="http://schemas.microsoft.com/office/word/2010/wordml" xmlns:w15="http://schemas.microsoft.com/office/word/2012/wordml" xmlns:w16cex="http://schemas.microsoft.com/office/word/2018/wordml/cex" xmlns:w16cid="http://schemas.microsoft.com/office/word/2016/wordml/cid" xmlns:w16="http://schemas.microsoft.com/office/word/2018/wordml" xmlns:w16du="http://schemas.microsoft.com/office/word/2023/wordml/word16du" xmlns:w16sdtdh="http://schemas.microsoft.com/office/word/2020/wordml/sdtdatahash" xmlns:w16sdtfl="http://schemas.microsoft.com/office/word/2024/wordml/sdtformatlock" xmlns:w16se="http://schemas.microsoft.com/office/word/2015/wordml/symex" xmlns:wpg="http://schemas.microsoft.com/office/word/2010/wordprocessingGroup" xmlns:wpi="http://schemas.microsoft.com/office/word/2010/wordprocessingInk" xmlns:wne="http://schemas.microsoft.com/office/word/2006/wordml" xmlns:wps="http://schemas.microsoft.com/office/word/2010/wordprocessingShape" mc:Ignorable="w14 w15 w16se w16cid w16 w16cex w16sdtdh w16sdtfl w16du wp14">
   <w:footnote w:type="separator" w:id="-1">
     <w:p>
       <w:pPr>
@@ -3059,10 +3104,10 @@
 </file>
 
 <file path=word/header1.xml><?xml version="1.0" encoding="utf-8"?>
-<w:hdr xmlns:wpc="http://schemas.microsoft.com/office/word/2010/wordprocessingCanvas" xmlns:cx="http://schemas.microsoft.com/office/drawing/2014/chartex" xmlns:cx1="http://schemas.microsoft.com/office/drawing/2015/9/8/chartex" xmlns:cx2="http://schemas.microsoft.com/office/drawing/2015/10/21/chartex" xmlns:cx3="http://schemas.microsoft.com/office/drawing/2016/5/9/chartex" xmlns:cx4="http://schemas.microsoft.com/office/drawing/2016/5/10/chartex" xmlns:cx5="http://schemas.microsoft.com/office/drawing/2016/5/11/chartex" xmlns:cx6="http://schemas.microsoft.com/office/drawing/2016/5/12/chartex" xmlns:cx7="http://schemas.microsoft.com/office/drawing/2016/5/13/chartex" xmlns:cx8="http://schemas.microsoft.com/office/drawing/2016/5/14/chartex" xmlns:mc="http://schemas.openxmlformats.org/markup-compatibility/2006" xmlns:aink="http://schemas.microsoft.com/office/drawing/2016/ink" xmlns:am3d="http://schemas.microsoft.com/office/drawing/2017/model3d" xmlns:o="urn:schemas-microsoft-com:office:office" xmlns:r="http://schemas.openxmlformats.org/officeDocument/2006/relationships" xmlns:m="http://schemas.openxmlformats.org/officeDocument/2006/math" xmlns:v="urn:schemas-microsoft-com:vml" xmlns:wp14="http://schemas.microsoft.com/office/word/2010/wordprocessingDrawing" xmlns:wp="http://schemas.openxmlformats.org/drawingml/2006/wordprocessingDrawing" xmlns:w10="urn:schemas-microsoft-com:office:word" xmlns:w="http://schemas.openxmlformats.org/wordprocessingml/2006/main" xmlns:w14="http://schemas.microsoft.com/office/word/2010/wordml" xmlns:w15="http://schemas.microsoft.com/office/word/2012/wordml" xmlns:w16cex="http://schemas.microsoft.com/office/word/2018/wordml/cex" xmlns:w16cid="http://schemas.microsoft.com/office/word/2016/wordml/cid" xmlns:w16="http://schemas.microsoft.com/office/word/2018/wordml" xmlns:w16sdtdh="http://schemas.microsoft.com/office/word/2020/wordml/sdtdatahash" xmlns:w16se="http://schemas.microsoft.com/office/word/2015/wordml/symex" xmlns:wpg="http://schemas.microsoft.com/office/word/2010/wordprocessingGroup" xmlns:wpi="http://schemas.microsoft.com/office/word/2010/wordprocessingInk" xmlns:wne="http://schemas.microsoft.com/office/word/2006/wordml" xmlns:wps="http://schemas.microsoft.com/office/word/2010/wordprocessingShape" mc:Ignorable="w14 w15 w16se w16cid w16 w16cex w16sdtdh wp14">
+<w:hdr xmlns:wpc="http://schemas.microsoft.com/office/word/2010/wordprocessingCanvas" xmlns:cx="http://schemas.microsoft.com/office/drawing/2014/chartex" xmlns:cx1="http://schemas.microsoft.com/office/drawing/2015/9/8/chartex" xmlns:cx2="http://schemas.microsoft.com/office/drawing/2015/10/21/chartex" xmlns:cx3="http://schemas.microsoft.com/office/drawing/2016/5/9/chartex" xmlns:cx4="http://schemas.microsoft.com/office/drawing/2016/5/10/chartex" xmlns:cx5="http://schemas.microsoft.com/office/drawing/2016/5/11/chartex" xmlns:cx6="http://schemas.microsoft.com/office/drawing/2016/5/12/chartex" xmlns:cx7="http://schemas.microsoft.com/office/drawing/2016/5/13/chartex" xmlns:cx8="http://schemas.microsoft.com/office/drawing/2016/5/14/chartex" xmlns:mc="http://schemas.openxmlformats.org/markup-compatibility/2006" xmlns:aink="http://schemas.microsoft.com/office/drawing/2016/ink" xmlns:am3d="http://schemas.microsoft.com/office/drawing/2017/model3d" xmlns:o="urn:schemas-microsoft-com:office:office" xmlns:oel="http://schemas.microsoft.com/office/2019/extlst" xmlns:r="http://schemas.openxmlformats.org/officeDocument/2006/relationships" xmlns:m="http://schemas.openxmlformats.org/officeDocument/2006/math" xmlns:v="urn:schemas-microsoft-com:vml" xmlns:wp14="http://schemas.microsoft.com/office/word/2010/wordprocessingDrawing" xmlns:wp="http://schemas.openxmlformats.org/drawingml/2006/wordprocessingDrawing" xmlns:w10="urn:schemas-microsoft-com:office:word" xmlns:w="http://schemas.openxmlformats.org/wordprocessingml/2006/main" xmlns:w14="http://schemas.microsoft.com/office/word/2010/wordml" xmlns:w15="http://schemas.microsoft.com/office/word/2012/wordml" xmlns:w16cex="http://schemas.microsoft.com/office/word/2018/wordml/cex" xmlns:w16cid="http://schemas.microsoft.com/office/word/2016/wordml/cid" xmlns:w16="http://schemas.microsoft.com/office/word/2018/wordml" xmlns:w16du="http://schemas.microsoft.com/office/word/2023/wordml/word16du" xmlns:w16sdtdh="http://schemas.microsoft.com/office/word/2020/wordml/sdtdatahash" xmlns:w16sdtfl="http://schemas.microsoft.com/office/word/2024/wordml/sdtformatlock" xmlns:w16se="http://schemas.microsoft.com/office/word/2015/wordml/symex" xmlns:wpg="http://schemas.microsoft.com/office/word/2010/wordprocessingGroup" xmlns:wpi="http://schemas.microsoft.com/office/word/2010/wordprocessingInk" xmlns:wne="http://schemas.microsoft.com/office/word/2006/wordml" xmlns:wps="http://schemas.microsoft.com/office/word/2010/wordprocessingShape" mc:Ignorable="w14 w15 w16se w16cid w16 w16cex w16sdtdh w16sdtfl w16du wp14">
   <w:p>
     <w:pPr>
-      <w:pStyle w:val="Header"/>
+      <w:pStyle w:val="a6"/>
       <w:pBdr>
         <w:top w:val="none" w:sz="0" w:space="0" w:color="auto"/>
         <w:left w:val="none" w:sz="0" w:space="0" w:color="auto"/>
@@ -3086,10 +3131,10 @@
 </file>
 
 <file path=word/header2.xml><?xml version="1.0" encoding="utf-8"?>
-<w:hdr xmlns:wpc="http://schemas.microsoft.com/office/word/2010/wordprocessingCanvas" xmlns:cx="http://schemas.microsoft.com/office/drawing/2014/chartex" xmlns:cx1="http://schemas.microsoft.com/office/drawing/2015/9/8/chartex" xmlns:cx2="http://schemas.microsoft.com/office/drawing/2015/10/21/chartex" xmlns:cx3="http://schemas.microsoft.com/office/drawing/2016/5/9/chartex" xmlns:cx4="http://schemas.microsoft.com/office/drawing/2016/5/10/chartex" xmlns:cx5="http://schemas.microsoft.com/office/drawing/2016/5/11/chartex" xmlns:cx6="http://schemas.microsoft.com/office/drawing/2016/5/12/chartex" xmlns:cx7="http://schemas.microsoft.com/office/drawing/2016/5/13/chartex" xmlns:cx8="http://schemas.microsoft.com/office/drawing/2016/5/14/chartex" xmlns:mc="http://schemas.openxmlformats.org/markup-compatibility/2006" xmlns:aink="http://schemas.microsoft.com/office/drawing/2016/ink" xmlns:am3d="http://schemas.microsoft.com/office/drawing/2017/model3d" xmlns:o="urn:schemas-microsoft-com:office:office" xmlns:r="http://schemas.openxmlformats.org/officeDocument/2006/relationships" xmlns:m="http://schemas.openxmlformats.org/officeDocument/2006/math" xmlns:v="urn:schemas-microsoft-com:vml" xmlns:wp14="http://schemas.microsoft.com/office/word/2010/wordprocessingDrawing" xmlns:wp="http://schemas.openxmlformats.org/drawingml/2006/wordprocessingDrawing" xmlns:w10="urn:schemas-microsoft-com:office:word" xmlns:w="http://schemas.openxmlformats.org/wordprocessingml/2006/main" xmlns:w14="http://schemas.microsoft.com/office/word/2010/wordml" xmlns:w15="http://schemas.microsoft.com/office/word/2012/wordml" xmlns:w16cex="http://schemas.microsoft.com/office/word/2018/wordml/cex" xmlns:w16cid="http://schemas.microsoft.com/office/word/2016/wordml/cid" xmlns:w16="http://schemas.microsoft.com/office/word/2018/wordml" xmlns:w16sdtdh="http://schemas.microsoft.com/office/word/2020/wordml/sdtdatahash" xmlns:w16se="http://schemas.microsoft.com/office/word/2015/wordml/symex" xmlns:wpg="http://schemas.microsoft.com/office/word/2010/wordprocessingGroup" xmlns:wpi="http://schemas.microsoft.com/office/word/2010/wordprocessingInk" xmlns:wne="http://schemas.microsoft.com/office/word/2006/wordml" xmlns:wps="http://schemas.microsoft.com/office/word/2010/wordprocessingShape" mc:Ignorable="w14 w15 w16se w16cid w16 w16cex w16sdtdh wp14">
+<w:hdr xmlns:wpc="http://schemas.microsoft.com/office/word/2010/wordprocessingCanvas" xmlns:cx="http://schemas.microsoft.com/office/drawing/2014/chartex" xmlns:cx1="http://schemas.microsoft.com/office/drawing/2015/9/8/chartex" xmlns:cx2="http://schemas.microsoft.com/office/drawing/2015/10/21/chartex" xmlns:cx3="http://schemas.microsoft.com/office/drawing/2016/5/9/chartex" xmlns:cx4="http://schemas.microsoft.com/office/drawing/2016/5/10/chartex" xmlns:cx5="http://schemas.microsoft.com/office/drawing/2016/5/11/chartex" xmlns:cx6="http://schemas.microsoft.com/office/drawing/2016/5/12/chartex" xmlns:cx7="http://schemas.microsoft.com/office/drawing/2016/5/13/chartex" xmlns:cx8="http://schemas.microsoft.com/office/drawing/2016/5/14/chartex" xmlns:mc="http://schemas.openxmlformats.org/markup-compatibility/2006" xmlns:aink="http://schemas.microsoft.com/office/drawing/2016/ink" xmlns:am3d="http://schemas.microsoft.com/office/drawing/2017/model3d" xmlns:o="urn:schemas-microsoft-com:office:office" xmlns:oel="http://schemas.microsoft.com/office/2019/extlst" xmlns:r="http://schemas.openxmlformats.org/officeDocument/2006/relationships" xmlns:m="http://schemas.openxmlformats.org/officeDocument/2006/math" xmlns:v="urn:schemas-microsoft-com:vml" xmlns:wp14="http://schemas.microsoft.com/office/word/2010/wordprocessingDrawing" xmlns:wp="http://schemas.openxmlformats.org/drawingml/2006/wordprocessingDrawing" xmlns:w10="urn:schemas-microsoft-com:office:word" xmlns:w="http://schemas.openxmlformats.org/wordprocessingml/2006/main" xmlns:w14="http://schemas.microsoft.com/office/word/2010/wordml" xmlns:w15="http://schemas.microsoft.com/office/word/2012/wordml" xmlns:w16cex="http://schemas.microsoft.com/office/word/2018/wordml/cex" xmlns:w16cid="http://schemas.microsoft.com/office/word/2016/wordml/cid" xmlns:w16="http://schemas.microsoft.com/office/word/2018/wordml" xmlns:w16du="http://schemas.microsoft.com/office/word/2023/wordml/word16du" xmlns:w16sdtdh="http://schemas.microsoft.com/office/word/2020/wordml/sdtdatahash" xmlns:w16sdtfl="http://schemas.microsoft.com/office/word/2024/wordml/sdtformatlock" xmlns:w16se="http://schemas.microsoft.com/office/word/2015/wordml/symex" xmlns:wpg="http://schemas.microsoft.com/office/word/2010/wordprocessingGroup" xmlns:wpi="http://schemas.microsoft.com/office/word/2010/wordprocessingInk" xmlns:wne="http://schemas.microsoft.com/office/word/2006/wordml" xmlns:wps="http://schemas.microsoft.com/office/word/2010/wordprocessingShape" mc:Ignorable="w14 w15 w16se w16cid w16 w16cex w16sdtdh w16sdtfl w16du wp14">
   <w:p>
     <w:pPr>
-      <w:pStyle w:val="Header"/>
+      <w:pStyle w:val="a6"/>
     </w:pPr>
     <w:r>
       <w:drawing>
@@ -3146,7 +3191,7 @@
 </file>
 
 <file path=word/numbering.xml><?xml version="1.0" encoding="utf-8"?>
-<w:numbering xmlns:wpc="http://schemas.microsoft.com/office/word/2010/wordprocessingCanvas" xmlns:cx="http://schemas.microsoft.com/office/drawing/2014/chartex" xmlns:cx1="http://schemas.microsoft.com/office/drawing/2015/9/8/chartex" xmlns:cx2="http://schemas.microsoft.com/office/drawing/2015/10/21/chartex" xmlns:cx3="http://schemas.microsoft.com/office/drawing/2016/5/9/chartex" xmlns:cx4="http://schemas.microsoft.com/office/drawing/2016/5/10/chartex" xmlns:cx5="http://schemas.microsoft.com/office/drawing/2016/5/11/chartex" xmlns:cx6="http://schemas.microsoft.com/office/drawing/2016/5/12/chartex" xmlns:cx7="http://schemas.microsoft.com/office/drawing/2016/5/13/chartex" xmlns:cx8="http://schemas.microsoft.com/office/drawing/2016/5/14/chartex" xmlns:mc="http://schemas.openxmlformats.org/markup-compatibility/2006" xmlns:aink="http://schemas.microsoft.com/office/drawing/2016/ink" xmlns:am3d="http://schemas.microsoft.com/office/drawing/2017/model3d" xmlns:o="urn:schemas-microsoft-com:office:office" xmlns:r="http://schemas.openxmlformats.org/officeDocument/2006/relationships" xmlns:m="http://schemas.openxmlformats.org/officeDocument/2006/math" xmlns:v="urn:schemas-microsoft-com:vml" xmlns:wp14="http://schemas.microsoft.com/office/word/2010/wordprocessingDrawing" xmlns:wp="http://schemas.openxmlformats.org/drawingml/2006/wordprocessingDrawing" xmlns:w10="urn:schemas-microsoft-com:office:word" xmlns:w="http://schemas.openxmlformats.org/wordprocessingml/2006/main" xmlns:w14="http://schemas.microsoft.com/office/word/2010/wordml" xmlns:w15="http://schemas.microsoft.com/office/word/2012/wordml" xmlns:w16cex="http://schemas.microsoft.com/office/word/2018/wordml/cex" xmlns:w16cid="http://schemas.microsoft.com/office/word/2016/wordml/cid" xmlns:w16="http://schemas.microsoft.com/office/word/2018/wordml" xmlns:w16sdtdh="http://schemas.microsoft.com/office/word/2020/wordml/sdtdatahash" xmlns:w16se="http://schemas.microsoft.com/office/word/2015/wordml/symex" xmlns:wpg="http://schemas.microsoft.com/office/word/2010/wordprocessingGroup" xmlns:wpi="http://schemas.microsoft.com/office/word/2010/wordprocessingInk" xmlns:wne="http://schemas.microsoft.com/office/word/2006/wordml" xmlns:wps="http://schemas.microsoft.com/office/word/2010/wordprocessingShape" mc:Ignorable="w14 w15 w16se w16cid w16 w16cex w16sdtdh wp14">
+<w:numbering xmlns:wpc="http://schemas.microsoft.com/office/word/2010/wordprocessingCanvas" xmlns:cx="http://schemas.microsoft.com/office/drawing/2014/chartex" xmlns:cx1="http://schemas.microsoft.com/office/drawing/2015/9/8/chartex" xmlns:cx2="http://schemas.microsoft.com/office/drawing/2015/10/21/chartex" xmlns:cx3="http://schemas.microsoft.com/office/drawing/2016/5/9/chartex" xmlns:cx4="http://schemas.microsoft.com/office/drawing/2016/5/10/chartex" xmlns:cx5="http://schemas.microsoft.com/office/drawing/2016/5/11/chartex" xmlns:cx6="http://schemas.microsoft.com/office/drawing/2016/5/12/chartex" xmlns:cx7="http://schemas.microsoft.com/office/drawing/2016/5/13/chartex" xmlns:cx8="http://schemas.microsoft.com/office/drawing/2016/5/14/chartex" xmlns:mc="http://schemas.openxmlformats.org/markup-compatibility/2006" xmlns:aink="http://schemas.microsoft.com/office/drawing/2016/ink" xmlns:am3d="http://schemas.microsoft.com/office/drawing/2017/model3d" xmlns:o="urn:schemas-microsoft-com:office:office" xmlns:oel="http://schemas.microsoft.com/office/2019/extlst" xmlns:r="http://schemas.openxmlformats.org/officeDocument/2006/relationships" xmlns:m="http://schemas.openxmlformats.org/officeDocument/2006/math" xmlns:v="urn:schemas-microsoft-com:vml" xmlns:wp14="http://schemas.microsoft.com/office/word/2010/wordprocessingDrawing" xmlns:wp="http://schemas.openxmlformats.org/drawingml/2006/wordprocessingDrawing" xmlns:w10="urn:schemas-microsoft-com:office:word" xmlns:w="http://schemas.openxmlformats.org/wordprocessingml/2006/main" xmlns:w14="http://schemas.microsoft.com/office/word/2010/wordml" xmlns:w15="http://schemas.microsoft.com/office/word/2012/wordml" xmlns:w16cex="http://schemas.microsoft.com/office/word/2018/wordml/cex" xmlns:w16cid="http://schemas.microsoft.com/office/word/2016/wordml/cid" xmlns:w16="http://schemas.microsoft.com/office/word/2018/wordml" xmlns:w16du="http://schemas.microsoft.com/office/word/2023/wordml/word16du" xmlns:w16sdtdh="http://schemas.microsoft.com/office/word/2020/wordml/sdtdatahash" xmlns:w16sdtfl="http://schemas.microsoft.com/office/word/2024/wordml/sdtformatlock" xmlns:w16se="http://schemas.microsoft.com/office/word/2015/wordml/symex" xmlns:wpg="http://schemas.microsoft.com/office/word/2010/wordprocessingGroup" xmlns:wpi="http://schemas.microsoft.com/office/word/2010/wordprocessingInk" xmlns:wne="http://schemas.microsoft.com/office/word/2006/wordml" xmlns:wps="http://schemas.microsoft.com/office/word/2010/wordprocessingShape" mc:Ignorable="w14 w15 w16se w16cid w16 w16cex w16sdtdh w16sdtfl w16du wp14">
   <w:abstractNum w:abstractNumId="0" w15:restartNumberingAfterBreak="0">
     <w:nsid w:val="FFFFFFFE"/>
     <w:multiLevelType w:val="singleLevel"/>
@@ -3722,7 +3767,7 @@
     <w:lvl w:ilvl="0">
       <w:start w:val="1"/>
       <w:numFmt w:val="decimal"/>
-      <w:pStyle w:val="Heading1"/>
+      <w:pStyle w:val="1"/>
       <w:lvlText w:val="%1."/>
       <w:lvlJc w:val="center"/>
       <w:pPr>
@@ -3735,7 +3780,7 @@
     <w:lvl w:ilvl="1">
       <w:start w:val="1"/>
       <w:numFmt w:val="decimal"/>
-      <w:pStyle w:val="Heading2"/>
+      <w:pStyle w:val="2"/>
       <w:lvlText w:val="%1.%2"/>
       <w:lvlJc w:val="center"/>
       <w:pPr>
@@ -3748,7 +3793,7 @@
     <w:lvl w:ilvl="2">
       <w:start w:val="1"/>
       <w:numFmt w:val="decimal"/>
-      <w:pStyle w:val="Heading3"/>
+      <w:pStyle w:val="3"/>
       <w:lvlText w:val="%1.%2.%3"/>
       <w:lvlJc w:val="center"/>
       <w:pPr>
@@ -3761,7 +3806,7 @@
     <w:lvl w:ilvl="3">
       <w:start w:val="1"/>
       <w:numFmt w:val="decimal"/>
-      <w:pStyle w:val="Heading4"/>
+      <w:pStyle w:val="4"/>
       <w:lvlText w:val="%1.%2.%3.%4"/>
       <w:lvlJc w:val="center"/>
       <w:pPr>
@@ -3774,7 +3819,7 @@
     <w:lvl w:ilvl="4">
       <w:start w:val="1"/>
       <w:numFmt w:val="decimal"/>
-      <w:pStyle w:val="Heading5"/>
+      <w:pStyle w:val="5"/>
       <w:lvlText w:val="%1.%2.%3.%4.%5"/>
       <w:lvlJc w:val="center"/>
       <w:pPr>
@@ -3787,7 +3832,7 @@
     <w:lvl w:ilvl="5">
       <w:start w:val="1"/>
       <w:numFmt w:val="decimal"/>
-      <w:pStyle w:val="Heading6"/>
+      <w:pStyle w:val="6"/>
       <w:lvlText w:val="%1.%2.%3.%4.%5.%6"/>
       <w:lvlJc w:val="center"/>
       <w:pPr>
@@ -3800,7 +3845,7 @@
     <w:lvl w:ilvl="6">
       <w:start w:val="1"/>
       <w:numFmt w:val="decimal"/>
-      <w:pStyle w:val="Heading7"/>
+      <w:pStyle w:val="7"/>
       <w:lvlText w:val="%1.%2.%3.%4.%5.%6.%7"/>
       <w:lvlJc w:val="center"/>
       <w:pPr>
@@ -3813,7 +3858,7 @@
     <w:lvl w:ilvl="7">
       <w:start w:val="1"/>
       <w:numFmt w:val="decimal"/>
-      <w:pStyle w:val="Heading8"/>
+      <w:pStyle w:val="8"/>
       <w:lvlText w:val="%1.%2.%3.%4.%5.%6.%7.%8"/>
       <w:lvlJc w:val="center"/>
       <w:pPr>
@@ -3826,7 +3871,7 @@
     <w:lvl w:ilvl="8">
       <w:start w:val="1"/>
       <w:numFmt w:val="decimal"/>
-      <w:pStyle w:val="Heading9"/>
+      <w:pStyle w:val="9"/>
       <w:lvlText w:val="%1.%2.%3.%4.%5.%6.%7.%8.%9"/>
       <w:lvlJc w:val="center"/>
       <w:pPr>
@@ -3837,55 +3882,55 @@
       </w:pPr>
     </w:lvl>
   </w:abstractNum>
-  <w:num w:numId="1">
+  <w:num w:numId="1" w16cid:durableId="292100458">
     <w:abstractNumId w:val="8"/>
   </w:num>
-  <w:num w:numId="2">
+  <w:num w:numId="2" w16cid:durableId="1893732405">
     <w:abstractNumId w:val="9"/>
   </w:num>
-  <w:num w:numId="3">
+  <w:num w:numId="3" w16cid:durableId="2113011958">
     <w:abstractNumId w:val="9"/>
   </w:num>
-  <w:num w:numId="4">
+  <w:num w:numId="4" w16cid:durableId="411589325">
     <w:abstractNumId w:val="9"/>
   </w:num>
-  <w:num w:numId="5">
+  <w:num w:numId="5" w16cid:durableId="1712221550">
     <w:abstractNumId w:val="9"/>
   </w:num>
-  <w:num w:numId="6">
+  <w:num w:numId="6" w16cid:durableId="1903786281">
     <w:abstractNumId w:val="9"/>
   </w:num>
-  <w:num w:numId="7">
+  <w:num w:numId="7" w16cid:durableId="960187132">
     <w:abstractNumId w:val="9"/>
   </w:num>
-  <w:num w:numId="8">
+  <w:num w:numId="8" w16cid:durableId="389232958">
     <w:abstractNumId w:val="9"/>
   </w:num>
-  <w:num w:numId="9">
+  <w:num w:numId="9" w16cid:durableId="1322739485">
     <w:abstractNumId w:val="9"/>
   </w:num>
-  <w:num w:numId="10">
+  <w:num w:numId="10" w16cid:durableId="305203382">
     <w:abstractNumId w:val="9"/>
   </w:num>
-  <w:num w:numId="11">
+  <w:num w:numId="11" w16cid:durableId="87387197">
     <w:abstractNumId w:val="1"/>
   </w:num>
-  <w:num w:numId="12">
+  <w:num w:numId="12" w16cid:durableId="879900003">
     <w:abstractNumId w:val="5"/>
   </w:num>
-  <w:num w:numId="13">
+  <w:num w:numId="13" w16cid:durableId="88278270">
     <w:abstractNumId w:val="6"/>
   </w:num>
-  <w:num w:numId="14">
+  <w:num w:numId="14" w16cid:durableId="1312903387">
     <w:abstractNumId w:val="2"/>
     <w:lvlOverride w:ilvl="0">
       <w:startOverride w:val="1"/>
     </w:lvlOverride>
   </w:num>
-  <w:num w:numId="15">
+  <w:num w:numId="15" w16cid:durableId="340091213">
     <w:abstractNumId w:val="3"/>
   </w:num>
-  <w:num w:numId="16">
+  <w:num w:numId="16" w16cid:durableId="1296376428">
     <w:abstractNumId w:val="0"/>
     <w:lvlOverride w:ilvl="0">
       <w:lvl w:ilvl="0">
@@ -3904,7 +3949,7 @@
       </w:lvl>
     </w:lvlOverride>
   </w:num>
-  <w:num w:numId="17">
+  <w:num w:numId="17" w16cid:durableId="1366950853">
     <w:abstractNumId w:val="0"/>
     <w:lvlOverride w:ilvl="0">
       <w:lvl w:ilvl="0">
@@ -3922,10 +3967,10 @@
       </w:lvl>
     </w:lvlOverride>
   </w:num>
-  <w:num w:numId="18">
+  <w:num w:numId="18" w16cid:durableId="836305862">
     <w:abstractNumId w:val="4"/>
   </w:num>
-  <w:num w:numId="19">
+  <w:num w:numId="19" w16cid:durableId="896863182">
     <w:abstractNumId w:val="9"/>
     <w:lvlOverride w:ilvl="0">
       <w:startOverride w:val="1"/>
@@ -3955,10 +4000,10 @@
       <w:startOverride w:val="1"/>
     </w:lvlOverride>
   </w:num>
-  <w:num w:numId="20">
+  <w:num w:numId="20" w16cid:durableId="619803378">
     <w:abstractNumId w:val="9"/>
   </w:num>
-  <w:num w:numId="21">
+  <w:num w:numId="21" w16cid:durableId="1974630938">
     <w:abstractNumId w:val="9"/>
     <w:lvlOverride w:ilvl="0">
       <w:startOverride w:val="1"/>
@@ -3988,10 +4033,10 @@
       <w:startOverride w:val="1"/>
     </w:lvlOverride>
   </w:num>
-  <w:num w:numId="22">
+  <w:num w:numId="22" w16cid:durableId="1799883165">
     <w:abstractNumId w:val="9"/>
   </w:num>
-  <w:num w:numId="23">
+  <w:num w:numId="23" w16cid:durableId="1801996641">
     <w:abstractNumId w:val="9"/>
     <w:lvlOverride w:ilvl="0">
       <w:startOverride w:val="1"/>
@@ -4021,16 +4066,16 @@
       <w:startOverride w:val="1"/>
     </w:lvlOverride>
   </w:num>
-  <w:num w:numId="24">
+  <w:num w:numId="24" w16cid:durableId="436600865">
     <w:abstractNumId w:val="9"/>
   </w:num>
-  <w:num w:numId="25">
+  <w:num w:numId="25" w16cid:durableId="1896236792">
     <w:abstractNumId w:val="9"/>
   </w:num>
-  <w:num w:numId="26">
+  <w:num w:numId="26" w16cid:durableId="1799179554">
     <w:abstractNumId w:val="9"/>
   </w:num>
-  <w:num w:numId="27">
+  <w:num w:numId="27" w16cid:durableId="1337148859">
     <w:abstractNumId w:val="9"/>
     <w:lvlOverride w:ilvl="0">
       <w:startOverride w:val="1"/>
@@ -4060,47 +4105,47 @@
       <w:startOverride w:val="1"/>
     </w:lvlOverride>
   </w:num>
-  <w:num w:numId="28">
+  <w:num w:numId="28" w16cid:durableId="1512990478">
     <w:abstractNumId w:val="9"/>
   </w:num>
-  <w:num w:numId="29">
+  <w:num w:numId="29" w16cid:durableId="605307102">
     <w:abstractNumId w:val="9"/>
   </w:num>
-  <w:num w:numId="30">
+  <w:num w:numId="30" w16cid:durableId="1524243693">
     <w:abstractNumId w:val="9"/>
   </w:num>
-  <w:num w:numId="31">
+  <w:num w:numId="31" w16cid:durableId="208345200">
     <w:abstractNumId w:val="9"/>
   </w:num>
-  <w:num w:numId="32">
+  <w:num w:numId="32" w16cid:durableId="1191257899">
     <w:abstractNumId w:val="9"/>
   </w:num>
-  <w:num w:numId="33">
+  <w:num w:numId="33" w16cid:durableId="744569456">
     <w:abstractNumId w:val="9"/>
   </w:num>
-  <w:num w:numId="34">
+  <w:num w:numId="34" w16cid:durableId="263078412">
     <w:abstractNumId w:val="9"/>
   </w:num>
-  <w:num w:numId="35">
+  <w:num w:numId="35" w16cid:durableId="38938620">
     <w:abstractNumId w:val="9"/>
   </w:num>
-  <w:num w:numId="36">
+  <w:num w:numId="36" w16cid:durableId="764808452">
     <w:abstractNumId w:val="9"/>
   </w:num>
-  <w:num w:numId="37">
+  <w:num w:numId="37" w16cid:durableId="516232160">
     <w:abstractNumId w:val="9"/>
   </w:num>
-  <w:num w:numId="38">
+  <w:num w:numId="38" w16cid:durableId="1452701382">
     <w:abstractNumId w:val="9"/>
   </w:num>
-  <w:num w:numId="39">
+  <w:num w:numId="39" w16cid:durableId="802119571">
     <w:abstractNumId w:val="7"/>
   </w:num>
 </w:numbering>
 </file>
 
 <file path=word/styles.xml><?xml version="1.0" encoding="utf-8"?>
-<w:styles xmlns:mc="http://schemas.openxmlformats.org/markup-compatibility/2006" xmlns:r="http://schemas.openxmlformats.org/officeDocument/2006/relationships" xmlns:w="http://schemas.openxmlformats.org/wordprocessingml/2006/main" xmlns:w14="http://schemas.microsoft.com/office/word/2010/wordml" xmlns:w15="http://schemas.microsoft.com/office/word/2012/wordml" xmlns:w16cex="http://schemas.microsoft.com/office/word/2018/wordml/cex" xmlns:w16cid="http://schemas.microsoft.com/office/word/2016/wordml/cid" xmlns:w16="http://schemas.microsoft.com/office/word/2018/wordml" xmlns:w16sdtdh="http://schemas.microsoft.com/office/word/2020/wordml/sdtdatahash" xmlns:w16se="http://schemas.microsoft.com/office/word/2015/wordml/symex" mc:Ignorable="w14 w15 w16se w16cid w16 w16cex w16sdtdh">
+<w:styles xmlns:mc="http://schemas.openxmlformats.org/markup-compatibility/2006" xmlns:r="http://schemas.openxmlformats.org/officeDocument/2006/relationships" xmlns:w="http://schemas.openxmlformats.org/wordprocessingml/2006/main" xmlns:w14="http://schemas.microsoft.com/office/word/2010/wordml" xmlns:w15="http://schemas.microsoft.com/office/word/2012/wordml" xmlns:w16cex="http://schemas.microsoft.com/office/word/2018/wordml/cex" xmlns:w16cid="http://schemas.microsoft.com/office/word/2016/wordml/cid" xmlns:w16="http://schemas.microsoft.com/office/word/2018/wordml" xmlns:w16du="http://schemas.microsoft.com/office/word/2023/wordml/word16du" xmlns:w16sdtdh="http://schemas.microsoft.com/office/word/2020/wordml/sdtdatahash" xmlns:w16sdtfl="http://schemas.microsoft.com/office/word/2024/wordml/sdtformatlock" xmlns:w16se="http://schemas.microsoft.com/office/word/2015/wordml/symex" mc:Ignorable="w14 w15 w16se w16cid w16 w16cex w16sdtdh w16sdtfl w16du">
   <w:docDefaults>
     <w:rPrDefault>
       <w:rPr>
@@ -4488,7 +4533,7 @@
     <w:lsdException w:name="Unresolved Mention" w:semiHidden="1" w:unhideWhenUsed="1"/>
     <w:lsdException w:name="Smart Link" w:semiHidden="1" w:unhideWhenUsed="1"/>
   </w:latentStyles>
-  <w:style w:type="paragraph" w:default="1" w:styleId="Normal">
+  <w:style w:type="paragraph" w:default="1" w:styleId="a">
     <w:name w:val="Normal"/>
     <w:qFormat/>
     <w:pPr>
@@ -4501,9 +4546,9 @@
       <w:lang w:eastAsia="en-US" w:bidi="ar-SA"/>
     </w:rPr>
   </w:style>
-  <w:style w:type="paragraph" w:styleId="Heading1">
+  <w:style w:type="paragraph" w:styleId="1">
     <w:name w:val="heading 1"/>
-    <w:next w:val="Normal"/>
+    <w:next w:val="a"/>
     <w:qFormat/>
     <w:pPr>
       <w:numPr>
@@ -4522,10 +4567,10 @@
       <w:lang w:eastAsia="en-US" w:bidi="ar-SA"/>
     </w:rPr>
   </w:style>
-  <w:style w:type="paragraph" w:styleId="Heading2">
+  <w:style w:type="paragraph" w:styleId="2">
     <w:name w:val="heading 2"/>
-    <w:basedOn w:val="Heading1"/>
-    <w:next w:val="Normal"/>
+    <w:basedOn w:val="1"/>
+    <w:next w:val="a"/>
     <w:qFormat/>
     <w:pPr>
       <w:keepNext/>
@@ -4542,10 +4587,10 @@
       <w:szCs w:val="32"/>
     </w:rPr>
   </w:style>
-  <w:style w:type="paragraph" w:styleId="Heading3">
+  <w:style w:type="paragraph" w:styleId="3">
     <w:name w:val="heading 3"/>
-    <w:basedOn w:val="Heading2"/>
-    <w:next w:val="Normal"/>
+    <w:basedOn w:val="2"/>
+    <w:next w:val="a"/>
     <w:qFormat/>
     <w:pPr>
       <w:numPr>
@@ -4559,10 +4604,10 @@
       <w:szCs w:val="28"/>
     </w:rPr>
   </w:style>
-  <w:style w:type="paragraph" w:styleId="Heading4">
+  <w:style w:type="paragraph" w:styleId="4">
     <w:name w:val="heading 4"/>
-    <w:basedOn w:val="Heading3"/>
-    <w:next w:val="Normal"/>
+    <w:basedOn w:val="3"/>
+    <w:next w:val="a"/>
     <w:qFormat/>
     <w:pPr>
       <w:numPr>
@@ -4578,10 +4623,10 @@
       <w:szCs w:val="24"/>
     </w:rPr>
   </w:style>
-  <w:style w:type="paragraph" w:styleId="Heading5">
+  <w:style w:type="paragraph" w:styleId="5">
     <w:name w:val="heading 5"/>
-    <w:basedOn w:val="Heading4"/>
-    <w:next w:val="Normal"/>
+    <w:basedOn w:val="4"/>
+    <w:next w:val="a"/>
     <w:qFormat/>
     <w:pPr>
       <w:numPr>
@@ -4595,10 +4640,10 @@
       <w:bCs w:val="0"/>
     </w:rPr>
   </w:style>
-  <w:style w:type="paragraph" w:styleId="Heading6">
+  <w:style w:type="paragraph" w:styleId="6">
     <w:name w:val="heading 6"/>
-    <w:basedOn w:val="Normal"/>
-    <w:next w:val="Normal"/>
+    <w:basedOn w:val="a"/>
+    <w:next w:val="a"/>
     <w:qFormat/>
     <w:pPr>
       <w:numPr>
@@ -4612,10 +4657,10 @@
       <w:u w:val="single"/>
     </w:rPr>
   </w:style>
-  <w:style w:type="paragraph" w:styleId="Heading7">
+  <w:style w:type="paragraph" w:styleId="7">
     <w:name w:val="heading 7"/>
-    <w:basedOn w:val="Normal"/>
-    <w:next w:val="Normal"/>
+    <w:basedOn w:val="a"/>
+    <w:next w:val="a"/>
     <w:qFormat/>
     <w:pPr>
       <w:numPr>
@@ -4630,10 +4675,10 @@
       <w:i/>
     </w:rPr>
   </w:style>
-  <w:style w:type="paragraph" w:styleId="Heading8">
+  <w:style w:type="paragraph" w:styleId="8">
     <w:name w:val="heading 8"/>
-    <w:basedOn w:val="Normal"/>
-    <w:next w:val="Normal"/>
+    <w:basedOn w:val="a"/>
+    <w:next w:val="a"/>
     <w:qFormat/>
     <w:pPr>
       <w:numPr>
@@ -4648,10 +4693,10 @@
       <w:i/>
     </w:rPr>
   </w:style>
-  <w:style w:type="paragraph" w:styleId="Heading9">
+  <w:style w:type="paragraph" w:styleId="9">
     <w:name w:val="heading 9"/>
-    <w:basedOn w:val="Normal"/>
-    <w:next w:val="Normal"/>
+    <w:basedOn w:val="a"/>
+    <w:next w:val="a"/>
     <w:qFormat/>
     <w:pPr>
       <w:numPr>
@@ -4666,13 +4711,13 @@
       <w:i/>
     </w:rPr>
   </w:style>
-  <w:style w:type="character" w:default="1" w:styleId="DefaultParagraphFont">
+  <w:style w:type="character" w:default="1" w:styleId="a0">
     <w:name w:val="Default Paragraph Font"/>
     <w:uiPriority w:val="1"/>
     <w:semiHidden/>
     <w:unhideWhenUsed/>
   </w:style>
-  <w:style w:type="table" w:default="1" w:styleId="TableNormal">
+  <w:style w:type="table" w:default="1" w:styleId="a1">
     <w:name w:val="Normal Table"/>
     <w:uiPriority w:val="99"/>
     <w:semiHidden/>
@@ -4687,7 +4732,7 @@
       </w:tblCellMar>
     </w:tblPr>
   </w:style>
-  <w:style w:type="numbering" w:default="1" w:styleId="NoList">
+  <w:style w:type="numbering" w:default="1" w:styleId="a2">
     <w:name w:val="No List"/>
     <w:uiPriority w:val="99"/>
     <w:semiHidden/>
@@ -4695,8 +4740,8 @@
   </w:style>
   <w:style w:type="paragraph" w:customStyle="1" w:styleId="0">
     <w:name w:val="0"/>
-    <w:basedOn w:val="Normal"/>
-    <w:next w:val="Normal"/>
+    <w:basedOn w:val="a"/>
+    <w:next w:val="a"/>
     <w:pPr>
       <w:jc w:val="both"/>
     </w:pPr>
@@ -4706,7 +4751,7 @@
   </w:style>
   <w:style w:type="paragraph" w:customStyle="1" w:styleId="bullet">
     <w:name w:val="bullet"/>
-    <w:basedOn w:val="Normal"/>
+    <w:basedOn w:val="a"/>
     <w:pPr>
       <w:numPr>
         <w:numId w:val="1"/>
@@ -4720,7 +4765,7 @@
   </w:style>
   <w:style w:type="paragraph" w:customStyle="1" w:styleId="Bullet2">
     <w:name w:val="Bullet2"/>
-    <w:basedOn w:val="Normal"/>
+    <w:basedOn w:val="a"/>
     <w:pPr>
       <w:spacing w:before="100"/>
       <w:ind w:left="2694" w:hanging="425"/>
@@ -4730,10 +4775,10 @@
       <w:noProof/>
     </w:rPr>
   </w:style>
-  <w:style w:type="paragraph" w:styleId="Caption">
+  <w:style w:type="paragraph" w:styleId="a3">
     <w:name w:val="caption"/>
-    <w:basedOn w:val="Normal"/>
-    <w:next w:val="Normal"/>
+    <w:basedOn w:val="a"/>
+    <w:next w:val="a"/>
     <w:qFormat/>
     <w:pPr>
       <w:spacing w:before="120" w:after="120"/>
@@ -4747,8 +4792,8 @@
   </w:style>
   <w:style w:type="paragraph" w:customStyle="1" w:styleId="Note">
     <w:name w:val="Note"/>
-    <w:basedOn w:val="Normal"/>
-    <w:next w:val="Normal"/>
+    <w:basedOn w:val="a"/>
+    <w:next w:val="a"/>
     <w:pPr>
       <w:keepNext/>
       <w:keepLines/>
@@ -4767,12 +4812,12 @@
   <w:style w:type="paragraph" w:customStyle="1" w:styleId="caution">
     <w:name w:val="caution"/>
     <w:basedOn w:val="Note"/>
-    <w:next w:val="Normal"/>
+    <w:next w:val="a"/>
   </w:style>
   <w:style w:type="paragraph" w:customStyle="1" w:styleId="NoteText">
     <w:name w:val="Note Text"/>
-    <w:basedOn w:val="Normal"/>
-    <w:next w:val="Normal"/>
+    <w:basedOn w:val="a"/>
+    <w:next w:val="a"/>
     <w:pPr>
       <w:keepLines/>
       <w:pBdr>
@@ -4804,8 +4849,8 @@
   </w:style>
   <w:style w:type="paragraph" w:customStyle="1" w:styleId="FigureCaption">
     <w:name w:val="Figure Caption"/>
-    <w:basedOn w:val="Normal"/>
-    <w:next w:val="Normal"/>
+    <w:basedOn w:val="a"/>
+    <w:next w:val="a"/>
     <w:pPr>
       <w:tabs>
         <w:tab w:val="left" w:pos="1021"/>
@@ -4822,8 +4867,8 @@
   <w:style w:type="paragraph" w:customStyle="1" w:styleId="FigureSpace">
     <w:name w:val="Figure Space"/>
     <w:aliases w:val="fs"/>
-    <w:basedOn w:val="Normal"/>
-    <w:next w:val="Normal"/>
+    <w:basedOn w:val="a"/>
+    <w:next w:val="a"/>
     <w:pPr>
       <w:keepNext/>
     </w:pPr>
@@ -4833,9 +4878,9 @@
       <w:sz w:val="22"/>
     </w:rPr>
   </w:style>
-  <w:style w:type="paragraph" w:styleId="Footer">
+  <w:style w:type="paragraph" w:styleId="a4">
     <w:name w:val="footer"/>
-    <w:link w:val="FooterChar"/>
+    <w:link w:val="a5"/>
     <w:uiPriority w:val="99"/>
     <w:pPr>
       <w:pBdr>
@@ -4848,9 +4893,9 @@
       <w:lang w:eastAsia="en-US" w:bidi="ar-SA"/>
     </w:rPr>
   </w:style>
-  <w:style w:type="paragraph" w:styleId="Header">
+  <w:style w:type="paragraph" w:styleId="a6">
     <w:name w:val="header"/>
-    <w:link w:val="HeaderChar"/>
+    <w:link w:val="a7"/>
     <w:uiPriority w:val="99"/>
     <w:pPr>
       <w:pBdr>
@@ -4879,27 +4924,27 @@
       <w:lang w:eastAsia="en-US" w:bidi="ar-SA"/>
     </w:rPr>
   </w:style>
-  <w:style w:type="paragraph" w:styleId="List">
+  <w:style w:type="paragraph" w:styleId="a8">
     <w:name w:val="List"/>
-    <w:basedOn w:val="Normal"/>
+    <w:basedOn w:val="a"/>
     <w:semiHidden/>
     <w:pPr>
       <w:ind w:left="360" w:hanging="360"/>
       <w:jc w:val="both"/>
     </w:pPr>
   </w:style>
-  <w:style w:type="paragraph" w:styleId="List2">
+  <w:style w:type="paragraph" w:styleId="20">
     <w:name w:val="List 2"/>
-    <w:basedOn w:val="Normal"/>
+    <w:basedOn w:val="a"/>
     <w:semiHidden/>
     <w:pPr>
       <w:ind w:left="720" w:hanging="360"/>
       <w:jc w:val="both"/>
     </w:pPr>
   </w:style>
-  <w:style w:type="paragraph" w:styleId="List3">
+  <w:style w:type="paragraph" w:styleId="30">
     <w:name w:val="List 3"/>
-    <w:basedOn w:val="Normal"/>
+    <w:basedOn w:val="a"/>
     <w:semiHidden/>
     <w:pPr>
       <w:jc w:val="both"/>
@@ -4907,7 +4952,7 @@
   </w:style>
   <w:style w:type="paragraph" w:customStyle="1" w:styleId="Lista">
     <w:name w:val="List a"/>
-    <w:basedOn w:val="Normal"/>
+    <w:basedOn w:val="a"/>
     <w:autoRedefine/>
     <w:pPr>
       <w:numPr>
@@ -4918,36 +4963,36 @@
   </w:style>
   <w:style w:type="paragraph" w:customStyle="1" w:styleId="list1">
     <w:name w:val="list1"/>
-    <w:basedOn w:val="Normal"/>
+    <w:basedOn w:val="a"/>
     <w:pPr>
       <w:ind w:left="1134" w:hanging="425"/>
     </w:pPr>
   </w:style>
-  <w:style w:type="paragraph" w:customStyle="1" w:styleId="list20">
+  <w:style w:type="paragraph" w:customStyle="1" w:styleId="list2">
     <w:name w:val="list2"/>
-    <w:basedOn w:val="List2"/>
+    <w:basedOn w:val="20"/>
     <w:pPr>
       <w:ind w:left="1701" w:hanging="567"/>
       <w:jc w:val="left"/>
     </w:pPr>
   </w:style>
-  <w:style w:type="paragraph" w:customStyle="1" w:styleId="list30">
+  <w:style w:type="paragraph" w:customStyle="1" w:styleId="list3">
     <w:name w:val="list3"/>
-    <w:basedOn w:val="list20"/>
+    <w:basedOn w:val="list2"/>
     <w:pPr>
       <w:ind w:left="2552" w:hanging="851"/>
     </w:pPr>
   </w:style>
   <w:style w:type="paragraph" w:customStyle="1" w:styleId="list4">
     <w:name w:val="list4"/>
-    <w:basedOn w:val="list30"/>
+    <w:basedOn w:val="list3"/>
     <w:pPr>
       <w:ind w:left="3402" w:hanging="850"/>
     </w:pPr>
   </w:style>
   <w:style w:type="paragraph" w:customStyle="1" w:styleId="multilevelList">
     <w:name w:val="multi level List"/>
-    <w:basedOn w:val="Normal"/>
+    <w:basedOn w:val="a"/>
     <w:pPr>
       <w:numPr>
         <w:numId w:val="12"/>
@@ -4958,8 +5003,8 @@
   </w:style>
   <w:style w:type="paragraph" w:customStyle="1" w:styleId="offsetheader">
     <w:name w:val="offsetheader"/>
-    <w:basedOn w:val="Normal"/>
-    <w:next w:val="Normal"/>
+    <w:basedOn w:val="a"/>
+    <w:next w:val="a"/>
     <w:pPr>
       <w:pBdr>
         <w:top w:val="single" w:sz="6" w:space="1" w:color="auto"/>
@@ -4975,14 +5020,14 @@
       <w:sz w:val="40"/>
     </w:rPr>
   </w:style>
-  <w:style w:type="character" w:styleId="PageNumber">
+  <w:style w:type="character" w:styleId="a9">
     <w:name w:val="page number"/>
-    <w:basedOn w:val="DefaultParagraphFont"/>
+    <w:basedOn w:val="a0"/>
     <w:semiHidden/>
   </w:style>
   <w:style w:type="paragraph" w:customStyle="1" w:styleId="picture">
     <w:name w:val="picture"/>
-    <w:basedOn w:val="Normal"/>
+    <w:basedOn w:val="a"/>
     <w:pPr>
       <w:keepNext/>
       <w:spacing w:before="240" w:after="120"/>
@@ -4991,7 +5036,7 @@
   </w:style>
   <w:style w:type="paragraph" w:customStyle="1" w:styleId="smoffsetheader">
     <w:name w:val="smoffsetheader"/>
-    <w:basedOn w:val="Normal"/>
+    <w:basedOn w:val="a"/>
     <w:pPr>
       <w:spacing w:after="120" w:line="240" w:lineRule="atLeast"/>
       <w:ind w:left="-425"/>
@@ -5014,8 +5059,8 @@
   </w:style>
   <w:style w:type="paragraph" w:customStyle="1" w:styleId="Warning">
     <w:name w:val="Warning"/>
-    <w:basedOn w:val="Normal"/>
-    <w:next w:val="Normal"/>
+    <w:basedOn w:val="a"/>
+    <w:next w:val="a"/>
     <w:pPr>
       <w:pBdr>
         <w:left w:val="single" w:sz="18" w:space="4" w:color="000000"/>
@@ -5031,8 +5076,8 @@
   </w:style>
   <w:style w:type="paragraph" w:customStyle="1" w:styleId="WarningText">
     <w:name w:val="WarningText"/>
-    <w:basedOn w:val="Normal"/>
-    <w:next w:val="Normal"/>
+    <w:basedOn w:val="a"/>
+    <w:next w:val="a"/>
     <w:pPr>
       <w:keepLines/>
       <w:pBdr>
@@ -5046,14 +5091,14 @@
       <w:spacing w:val="-5"/>
     </w:rPr>
   </w:style>
-  <w:style w:type="paragraph" w:styleId="BodyTextIndent">
+  <w:style w:type="paragraph" w:styleId="aa">
     <w:name w:val="Body Text Indent"/>
-    <w:basedOn w:val="Normal"/>
+    <w:basedOn w:val="a"/>
     <w:semiHidden/>
   </w:style>
   <w:style w:type="paragraph" w:customStyle="1" w:styleId="List-Bulleted">
     <w:name w:val="List - Bulleted"/>
-    <w:basedOn w:val="Normal"/>
+    <w:basedOn w:val="a"/>
     <w:pPr>
       <w:overflowPunct w:val="0"/>
       <w:autoSpaceDE w:val="0"/>
@@ -5072,7 +5117,7 @@
   </w:style>
   <w:style w:type="paragraph" w:customStyle="1" w:styleId="Comment">
     <w:name w:val="Comment"/>
-    <w:basedOn w:val="Normal"/>
+    <w:basedOn w:val="a"/>
     <w:pPr>
       <w:spacing w:before="0" w:after="120"/>
       <w:ind w:left="0"/>
@@ -5087,10 +5132,10 @@
       <w:lang w:eastAsia="he-IL" w:bidi="he-IL"/>
     </w:rPr>
   </w:style>
-  <w:style w:type="paragraph" w:styleId="BodyText">
+  <w:style w:type="paragraph" w:styleId="ab">
     <w:name w:val="Body Text"/>
-    <w:basedOn w:val="Normal"/>
-    <w:link w:val="BodyTextChar"/>
+    <w:basedOn w:val="a"/>
+    <w:link w:val="ac"/>
     <w:uiPriority w:val="99"/>
     <w:semiHidden/>
     <w:unhideWhenUsed/>
@@ -5099,9 +5144,9 @@
       <w:spacing w:after="120"/>
     </w:pPr>
   </w:style>
-  <w:style w:type="character" w:customStyle="1" w:styleId="BodyTextChar">
-    <w:name w:val="Body Text Char"/>
-    <w:link w:val="BodyText"/>
+  <w:style w:type="character" w:customStyle="1" w:styleId="ac">
+    <w:name w:val="גוף טקסט תו"/>
+    <w:link w:val="ab"/>
     <w:uiPriority w:val="99"/>
     <w:semiHidden/>
     <w:rsid w:val="003F5A91"/>
@@ -5111,10 +5156,10 @@
       <w:lang w:bidi="ar-SA"/>
     </w:rPr>
   </w:style>
-  <w:style w:type="paragraph" w:styleId="TOCHeading">
+  <w:style w:type="paragraph" w:styleId="ad">
     <w:name w:val="TOC Heading"/>
-    <w:basedOn w:val="Heading1"/>
-    <w:next w:val="Normal"/>
+    <w:basedOn w:val="1"/>
+    <w:next w:val="a"/>
     <w:uiPriority w:val="39"/>
     <w:unhideWhenUsed/>
     <w:qFormat/>
@@ -5145,8 +5190,8 @@
   </w:style>
   <w:style w:type="paragraph" w:styleId="TOC2">
     <w:name w:val="toc 2"/>
-    <w:basedOn w:val="Normal"/>
-    <w:next w:val="Normal"/>
+    <w:basedOn w:val="a"/>
+    <w:next w:val="a"/>
     <w:autoRedefine/>
     <w:uiPriority w:val="39"/>
     <w:unhideWhenUsed/>
@@ -5157,8 +5202,8 @@
   </w:style>
   <w:style w:type="paragraph" w:styleId="TOC3">
     <w:name w:val="toc 3"/>
-    <w:basedOn w:val="Normal"/>
-    <w:next w:val="Normal"/>
+    <w:basedOn w:val="a"/>
+    <w:next w:val="a"/>
     <w:autoRedefine/>
     <w:uiPriority w:val="39"/>
     <w:unhideWhenUsed/>
@@ -5169,8 +5214,8 @@
   </w:style>
   <w:style w:type="paragraph" w:styleId="TOC1">
     <w:name w:val="toc 1"/>
-    <w:basedOn w:val="Normal"/>
-    <w:next w:val="Normal"/>
+    <w:basedOn w:val="a"/>
+    <w:next w:val="a"/>
     <w:autoRedefine/>
     <w:uiPriority w:val="39"/>
     <w:unhideWhenUsed/>
@@ -5189,9 +5234,9 @@
       <w:u w:val="single"/>
     </w:rPr>
   </w:style>
-  <w:style w:type="character" w:customStyle="1" w:styleId="HeaderChar">
-    <w:name w:val="Header Char"/>
-    <w:link w:val="Header"/>
+  <w:style w:type="character" w:customStyle="1" w:styleId="a7">
+    <w:name w:val="כותרת עליונה תו"/>
+    <w:link w:val="a6"/>
     <w:uiPriority w:val="99"/>
     <w:rsid w:val="00806EC8"/>
     <w:rPr>
@@ -5200,9 +5245,9 @@
       <w:lang w:val="en-US" w:eastAsia="en-US" w:bidi="ar-SA"/>
     </w:rPr>
   </w:style>
-  <w:style w:type="character" w:customStyle="1" w:styleId="FooterChar">
-    <w:name w:val="Footer Char"/>
-    <w:link w:val="Footer"/>
+  <w:style w:type="character" w:customStyle="1" w:styleId="a5">
+    <w:name w:val="כותרת תחתונה תו"/>
+    <w:link w:val="a4"/>
     <w:uiPriority w:val="99"/>
     <w:rsid w:val="00AD5286"/>
     <w:rPr>
@@ -5705,16 +5750,16 @@
 </file>
 
 <file path=customXml/item2.xml><?xml version="1.0" encoding="utf-8"?>
-<b:Sources xmlns:b="http://schemas.openxmlformats.org/officeDocument/2006/bibliography" xmlns="http://schemas.openxmlformats.org/officeDocument/2006/bibliography" SelectedStyle="\APASixthEditionOfficeOnline.xsl" StyleName="APA" Version="6"/>
-</file>
-
-<file path=customXml/item3.xml><?xml version="1.0" encoding="utf-8"?>
 <?mso-contentType ?>
 <FormTemplates xmlns="http://schemas.microsoft.com/sharepoint/v3/contenttype/forms">
   <Display>DocumentLibraryForm</Display>
   <Edit>DocumentLibraryForm</Edit>
   <New>DocumentLibraryForm</New>
 </FormTemplates>
+</file>
+
+<file path=customXml/item3.xml><?xml version="1.0" encoding="utf-8"?>
+<b:Sources xmlns:b="http://schemas.openxmlformats.org/officeDocument/2006/bibliography" xmlns="http://schemas.openxmlformats.org/officeDocument/2006/bibliography" SelectedStyle="\APASixthEditionOfficeOnline.xsl" StyleName="APA" Version="6"/>
 </file>
 
 <file path=customXml/itemProps1.xml><?xml version="1.0" encoding="utf-8"?>
@@ -5737,17 +5782,17 @@
 </file>
 
 <file path=customXml/itemProps2.xml><?xml version="1.0" encoding="utf-8"?>
+<ds:datastoreItem xmlns:ds="http://schemas.openxmlformats.org/officeDocument/2006/customXml" ds:itemID="{6CD058A5-8DAB-416C-8791-AECDD1DC0DB6}">
+  <ds:schemaRefs>
+    <ds:schemaRef ds:uri="http://schemas.microsoft.com/sharepoint/v3/contenttype/forms"/>
+  </ds:schemaRefs>
+</ds:datastoreItem>
+</file>
+
+<file path=customXml/itemProps3.xml><?xml version="1.0" encoding="utf-8"?>
 <ds:datastoreItem xmlns:ds="http://schemas.openxmlformats.org/officeDocument/2006/customXml" ds:itemID="{D390F438-E303-4D91-814D-96203DA0483B}">
   <ds:schemaRefs>
     <ds:schemaRef ds:uri="http://schemas.openxmlformats.org/officeDocument/2006/bibliography"/>
   </ds:schemaRefs>
 </ds:datastoreItem>
-</file>
-
-<file path=customXml/itemProps3.xml><?xml version="1.0" encoding="utf-8"?>
-<ds:datastoreItem xmlns:ds="http://schemas.openxmlformats.org/officeDocument/2006/customXml" ds:itemID="{6CD058A5-8DAB-416C-8791-AECDD1DC0DB6}">
-  <ds:schemaRefs>
-    <ds:schemaRef ds:uri="http://schemas.microsoft.com/sharepoint/v3/contenttype/forms"/>
-  </ds:schemaRefs>
-</ds:datastoreItem>
 </file>
</xml_diff>